<commit_message>
My paper detailing the creation of the program and how it works
This paper was written for those without any formality in machine learning and hence many technical details are left out. However, this paper still serves as a good basis for understanding the project and seeing how everything works together to create one unified system.
</commit_message>
<xml_diff>
--- a/Research Paper.docx
+++ b/Research Paper.docx
@@ -274,7 +274,7 @@
                 <wp:extent cx="5930900" cy="12700"/>
                 <wp:effectExtent b="0" l="0" r="0" t="0"/>
                 <wp:wrapTopAndBottom distB="152400" distT="152400"/>
-                <wp:docPr descr="officeArt object" id="6" name=""/>
+                <wp:docPr descr="officeArt object" id="9" name=""/>
                 <a:graphic>
                   <a:graphicData uri="http://schemas.microsoft.com/office/word/2010/wordprocessingShape">
                     <wps:wsp>
@@ -318,12 +318,12 @@
                 <wp:extent cx="5930900" cy="12700"/>
                 <wp:effectExtent b="0" l="0" r="0" t="0"/>
                 <wp:wrapTopAndBottom distB="152400" distT="152400"/>
-                <wp:docPr descr="officeArt object" id="6" name="image11.png"/>
+                <wp:docPr descr="officeArt object" id="9" name="image17.png"/>
                 <a:graphic>
                   <a:graphicData uri="http://schemas.openxmlformats.org/drawingml/2006/picture">
                     <pic:pic>
                       <pic:nvPicPr>
-                        <pic:cNvPr descr="officeArt object" id="0" name="image11.png"/>
+                        <pic:cNvPr descr="officeArt object" id="0" name="image17.png"/>
                         <pic:cNvPicPr preferRelativeResize="0"/>
                       </pic:nvPicPr>
                       <pic:blipFill>
@@ -703,7 +703,7 @@
                 <wp:extent cx="5930900" cy="12700"/>
                 <wp:effectExtent b="0" l="0" r="0" t="0"/>
                 <wp:wrapTopAndBottom distB="152400" distT="152400"/>
-                <wp:docPr descr="officeArt object" id="10" name=""/>
+                <wp:docPr descr="officeArt object" id="8" name=""/>
                 <a:graphic>
                   <a:graphicData uri="http://schemas.microsoft.com/office/word/2010/wordprocessingShape">
                     <wps:wsp>
@@ -747,12 +747,12 @@
                 <wp:extent cx="5930900" cy="12700"/>
                 <wp:effectExtent b="0" l="0" r="0" t="0"/>
                 <wp:wrapTopAndBottom distB="152400" distT="152400"/>
-                <wp:docPr descr="officeArt object" id="10" name="image19.png"/>
+                <wp:docPr descr="officeArt object" id="8" name="image15.png"/>
                 <a:graphic>
                   <a:graphicData uri="http://schemas.openxmlformats.org/drawingml/2006/picture">
                     <pic:pic>
                       <pic:nvPicPr>
-                        <pic:cNvPr descr="officeArt object" id="0" name="image19.png"/>
+                        <pic:cNvPr descr="officeArt object" id="0" name="image15.png"/>
                         <pic:cNvPicPr preferRelativeResize="0"/>
                       </pic:nvPicPr>
                       <pic:blipFill>
@@ -1090,7 +1090,7 @@
             <wp:extent cx="5943600" cy="3253577"/>
             <wp:effectExtent b="0" l="0" r="0" t="0"/>
             <wp:wrapSquare wrapText="bothSides" distB="152400" distT="152400" distL="152400" distR="152400"/>
-            <wp:docPr descr="NeuralNetDiagram.png" id="3" name="image07.png"/>
+            <wp:docPr descr="NeuralNetDiagram.png" id="2" name="image07.png"/>
             <a:graphic>
               <a:graphicData uri="http://schemas.openxmlformats.org/drawingml/2006/picture">
                 <pic:pic>
@@ -1234,12 +1234,12 @@
             <wp:extent cx="5943600" cy="860576"/>
             <wp:effectExtent b="0" l="0" r="0" t="0"/>
             <wp:wrapSquare wrapText="bothSides" distB="152400" distT="152400" distL="152400" distR="152400"/>
-            <wp:docPr descr="pasted-image.png" id="4" name="image08.png"/>
+            <wp:docPr descr="pasted-image.png" id="5" name="image10.png"/>
             <a:graphic>
               <a:graphicData uri="http://schemas.openxmlformats.org/drawingml/2006/picture">
                 <pic:pic>
                   <pic:nvPicPr>
-                    <pic:cNvPr descr="pasted-image.png" id="0" name="image08.png"/>
+                    <pic:cNvPr descr="pasted-image.png" id="0" name="image10.png"/>
                     <pic:cNvPicPr preferRelativeResize="0"/>
                   </pic:nvPicPr>
                   <pic:blipFill>
@@ -1640,12 +1640,12 @@
             <wp:extent cx="5345113" cy="3700463"/>
             <wp:effectExtent b="0" l="0" r="0" t="0"/>
             <wp:wrapTopAndBottom distB="152400" distT="152400"/>
-            <wp:docPr descr="Convolutional Layout.png" id="5" name="image09.png"/>
+            <wp:docPr descr="Convolutional Layout.png" id="6" name="image11.png"/>
             <a:graphic>
               <a:graphicData uri="http://schemas.openxmlformats.org/drawingml/2006/picture">
                 <pic:pic>
                   <pic:nvPicPr>
-                    <pic:cNvPr descr="Convolutional Layout.png" id="0" name="image09.png"/>
+                    <pic:cNvPr descr="Convolutional Layout.png" id="0" name="image11.png"/>
                     <pic:cNvPicPr preferRelativeResize="0"/>
                   </pic:nvPicPr>
                   <pic:blipFill>
@@ -1728,7 +1728,7 @@
                 <wp:extent cx="5930900" cy="12700"/>
                 <wp:effectExtent b="0" l="0" r="0" t="0"/>
                 <wp:wrapTopAndBottom distB="152400" distT="152400"/>
-                <wp:docPr descr="officeArt object" id="8" name=""/>
+                <wp:docPr descr="officeArt object" id="12" name=""/>
                 <a:graphic>
                   <a:graphicData uri="http://schemas.microsoft.com/office/word/2010/wordprocessingShape">
                     <wps:wsp>
@@ -1772,12 +1772,12 @@
                 <wp:extent cx="5930900" cy="12700"/>
                 <wp:effectExtent b="0" l="0" r="0" t="0"/>
                 <wp:wrapTopAndBottom distB="152400" distT="152400"/>
-                <wp:docPr descr="officeArt object" id="8" name="image15.png"/>
+                <wp:docPr descr="officeArt object" id="12" name="image23.png"/>
                 <a:graphic>
                   <a:graphicData uri="http://schemas.openxmlformats.org/drawingml/2006/picture">
                     <pic:pic>
                       <pic:nvPicPr>
-                        <pic:cNvPr descr="officeArt object" id="0" name="image15.png"/>
+                        <pic:cNvPr descr="officeArt object" id="0" name="image23.png"/>
                         <pic:cNvPicPr preferRelativeResize="0"/>
                       </pic:nvPicPr>
                       <pic:blipFill>
@@ -2155,12 +2155,12 @@
             <wp:extent cx="4920891" cy="2450126"/>
             <wp:effectExtent b="0" l="0" r="0" t="0"/>
             <wp:wrapTopAndBottom distB="152400" distT="152400"/>
-            <wp:docPr id="2" name="image04.png"/>
+            <wp:docPr id="4" name="image09.png"/>
             <a:graphic>
               <a:graphicData uri="http://schemas.openxmlformats.org/drawingml/2006/picture">
                 <pic:pic>
                   <pic:nvPicPr>
-                    <pic:cNvPr id="0" name="image04.png"/>
+                    <pic:cNvPr id="0" name="image09.png"/>
                     <pic:cNvPicPr preferRelativeResize="0"/>
                   </pic:nvPicPr>
                   <pic:blipFill>
@@ -2244,34 +2244,123 @@
         </w:pBdr>
         <w:shd w:fill="ffffff" w:val="clear"/>
         <w:spacing w:after="0" w:before="0" w:line="480" w:lineRule="auto"/>
-        <w:ind w:left="0" w:right="0" w:firstLine="0"/>
-        <w:contextualSpacing w:val="0"/>
-        <w:jc w:val="left"/>
-        <w:rPr>
-          <w:i w:val="0"/>
-          <w:smallCaps w:val="0"/>
-          <w:strike w:val="0"/>
-          <w:color w:val="000000"/>
-          <w:sz w:val="22"/>
-          <w:szCs w:val="22"/>
-          <w:u w:val="none"/>
-          <w:vertAlign w:val="baseline"/>
-        </w:rPr>
-      </w:pPr>
-      <w:r>
-        <w:rPr>
-          <w:i w:val="0"/>
-          <w:smallCaps w:val="0"/>
-          <w:strike w:val="0"/>
-          <w:color w:val="000000"/>
-          <w:sz w:val="22"/>
-          <w:szCs w:val="22"/>
-          <w:u w:val="none"/>
-          <w:vertAlign w:val="baseline"/>
-          <w:rtl w:val="0"/>
-        </w:rPr>
-        <w:tab/>
+        <w:ind w:left="0" w:right="0" w:firstLine="720"/>
+        <w:contextualSpacing w:val="0"/>
+        <w:jc w:val="left"/>
+        <w:rPr>
+          <w:i w:val="0"/>
+          <w:smallCaps w:val="0"/>
+          <w:strike w:val="0"/>
+          <w:color w:val="000000"/>
+          <w:sz w:val="22"/>
+          <w:szCs w:val="22"/>
+          <w:u w:val="none"/>
+          <w:vertAlign w:val="baseline"/>
+        </w:rPr>
+      </w:pPr>
+      <w:r>
+        <w:rPr>
+          <w:i w:val="0"/>
+          <w:smallCaps w:val="0"/>
+          <w:strike w:val="0"/>
+          <w:color w:val="000000"/>
+          <w:sz w:val="22"/>
+          <w:szCs w:val="22"/>
+          <w:u w:val="none"/>
+          <w:vertAlign w:val="baseline"/>
+          <w:rtl w:val="0"/>
+        </w:rPr>
         <w:t xml:space="preserve">With such a complex system, I ran into multiple issues during my project. Initially, I had a hard time creating the program. This was my first project (and a rather complex one) with any sort of machine learning, and I jumped into it head first without any idea of where to start. To help me get past this initial "coder's block", I used a reference project (DeepLearningVideoGames) that used the same idea I did to teach a convolutional neural network to play Pong. With the help of this reference project and with my previously accumulated background knowledge, I was able to successfully create the most basic version of my project.  Unfortunately, it did not work very well. </w:t>
+      </w:r>
+      <w:r>
+        <mc:AlternateContent>
+          <mc:Choice Requires="wpg">
+            <w:drawing>
+              <wp:anchor allowOverlap="1" behindDoc="1" distB="152400" distT="152400" distL="152400" distR="152400" hidden="0" layoutInCell="0" locked="0" relativeHeight="0" simplePos="0">
+                <wp:simplePos x="0" y="0"/>
+                <wp:positionH relativeFrom="margin">
+                  <wp:posOffset>0</wp:posOffset>
+                </wp:positionH>
+                <wp:positionV relativeFrom="paragraph">
+                  <wp:posOffset>0</wp:posOffset>
+                </wp:positionV>
+                <wp:extent cx="5930900" cy="12700"/>
+                <wp:effectExtent b="0" l="0" r="0" t="0"/>
+                <wp:wrapTopAndBottom distB="152400" distT="152400"/>
+                <wp:docPr descr="officeArt object" id="7" name=""/>
+                <a:graphic>
+                  <a:graphicData uri="http://schemas.microsoft.com/office/word/2010/wordprocessingShape">
+                    <wps:wsp>
+                      <wps:cNvCnPr/>
+                      <wps:spPr>
+                        <a:xfrm>
+                          <a:off x="2377441" y="3780000"/>
+                          <a:ext cx="5937116" cy="0"/>
+                        </a:xfrm>
+                        <a:prstGeom prst="straightConnector1">
+                          <a:avLst/>
+                        </a:prstGeom>
+                        <a:noFill/>
+                        <a:ln cap="flat" cmpd="sng" w="9525">
+                          <a:solidFill>
+                            <a:srgbClr val="000000"/>
+                          </a:solidFill>
+                          <a:prstDash val="solid"/>
+                          <a:miter/>
+                          <a:headEnd len="med" w="med" type="none"/>
+                          <a:tailEnd len="med" w="med" type="none"/>
+                        </a:ln>
+                      </wps:spPr>
+                      <wps:bodyPr anchorCtr="0" anchor="ctr" bIns="91425" lIns="91425" rIns="91425" tIns="91425"/>
+                    </wps:wsp>
+                  </a:graphicData>
+                </a:graphic>
+              </wp:anchor>
+            </w:drawing>
+          </mc:Choice>
+          <mc:Fallback>
+            <w:drawing>
+              <wp:anchor allowOverlap="1" behindDoc="0" distB="152400" distT="152400" distL="152400" distR="152400" hidden="0" layoutInCell="0" locked="0" relativeHeight="0" simplePos="0">
+                <wp:simplePos x="0" y="0"/>
+                <wp:positionH relativeFrom="margin">
+                  <wp:posOffset>0</wp:posOffset>
+                </wp:positionH>
+                <wp:positionV relativeFrom="paragraph">
+                  <wp:posOffset>0</wp:posOffset>
+                </wp:positionV>
+                <wp:extent cx="5930900" cy="12700"/>
+                <wp:effectExtent b="0" l="0" r="0" t="0"/>
+                <wp:wrapTopAndBottom distB="152400" distT="152400"/>
+                <wp:docPr descr="officeArt object" id="7" name="image13.png"/>
+                <a:graphic>
+                  <a:graphicData uri="http://schemas.openxmlformats.org/drawingml/2006/picture">
+                    <pic:pic>
+                      <pic:nvPicPr>
+                        <pic:cNvPr descr="officeArt object" id="0" name="image13.png"/>
+                        <pic:cNvPicPr preferRelativeResize="0"/>
+                      </pic:nvPicPr>
+                      <pic:blipFill>
+                        <a:blip r:embed="rId12"/>
+                        <a:srcRect/>
+                        <a:stretch>
+                          <a:fillRect/>
+                        </a:stretch>
+                      </pic:blipFill>
+                      <pic:spPr>
+                        <a:xfrm>
+                          <a:off x="0" y="0"/>
+                          <a:ext cx="5930900" cy="12700"/>
+                        </a:xfrm>
+                        <a:prstGeom prst="rect"/>
+                        <a:ln/>
+                      </pic:spPr>
+                    </pic:pic>
+                  </a:graphicData>
+                </a:graphic>
+              </wp:anchor>
+            </w:drawing>
+          </mc:Fallback>
+        </mc:AlternateContent>
       </w:r>
     </w:p>
     <w:p>
@@ -2330,16 +2419,16 @@
             <wp:extent cx="2628650" cy="3157538"/>
             <wp:effectExtent b="0" l="0" r="0" t="0"/>
             <wp:wrapSquare wrapText="bothSides" distB="0" distT="0" distL="0" distR="0"/>
-            <wp:docPr descr="frameExample.png" id="1" name="image03.png"/>
+            <wp:docPr descr="frameExample.png" id="3" name="image08.png"/>
             <a:graphic>
               <a:graphicData uri="http://schemas.openxmlformats.org/drawingml/2006/picture">
                 <pic:pic>
                   <pic:nvPicPr>
-                    <pic:cNvPr descr="frameExample.png" id="0" name="image03.png"/>
+                    <pic:cNvPr descr="frameExample.png" id="0" name="image08.png"/>
                     <pic:cNvPicPr preferRelativeResize="0"/>
                   </pic:nvPicPr>
                   <pic:blipFill>
-                    <a:blip r:embed="rId12"/>
+                    <a:blip r:embed="rId13"/>
                     <a:srcRect b="0" l="0" r="0" t="0"/>
                     <a:stretch>
                       <a:fillRect/>
@@ -2453,7 +2542,7 @@
                 <wp:extent cx="5930900" cy="12700"/>
                 <wp:effectExtent b="0" l="0" r="0" t="0"/>
                 <wp:wrapTopAndBottom distB="152400" distT="152400"/>
-                <wp:docPr descr="officeArt object" id="9" name=""/>
+                <wp:docPr descr="officeArt object" id="13" name=""/>
                 <a:graphic>
                   <a:graphicData uri="http://schemas.microsoft.com/office/word/2010/wordprocessingShape">
                     <wps:wsp>
@@ -2497,16 +2586,16 @@
                 <wp:extent cx="5930900" cy="12700"/>
                 <wp:effectExtent b="0" l="0" r="0" t="0"/>
                 <wp:wrapTopAndBottom distB="152400" distT="152400"/>
-                <wp:docPr descr="officeArt object" id="9" name="image17.png"/>
+                <wp:docPr descr="officeArt object" id="13" name="image25.png"/>
                 <a:graphic>
                   <a:graphicData uri="http://schemas.openxmlformats.org/drawingml/2006/picture">
                     <pic:pic>
                       <pic:nvPicPr>
-                        <pic:cNvPr descr="officeArt object" id="0" name="image17.png"/>
+                        <pic:cNvPr descr="officeArt object" id="0" name="image25.png"/>
                         <pic:cNvPicPr preferRelativeResize="0"/>
                       </pic:nvPicPr>
                       <pic:blipFill>
-                        <a:blip r:embed="rId13"/>
+                        <a:blip r:embed="rId14"/>
                         <a:srcRect/>
                         <a:stretch>
                           <a:fillRect/>
@@ -2832,7 +2921,20 @@
           <w:vertAlign w:val="baseline"/>
           <w:rtl w:val="0"/>
         </w:rPr>
-        <w:t xml:space="preserve">where the lower lines have a larger row number meaning that the lower the line, the lower the reduction in score. Between these two reward methods, I found the positive reward method to be better at avoiding game overs while the negative reward method was better at clearing lines.</w:t>
+        <w:t xml:space="preserve">where the lower lines have a larger row number meaning that the lower the line, the lower the reduction in score. I also experi</w:t>
+      </w:r>
+      <w:r>
+        <w:rPr>
+          <w:sz w:val="22"/>
+          <w:szCs w:val="22"/>
+          <w:rtl w:val="0"/>
+        </w:rPr>
+        <w:t xml:space="preserve">mented with a “vanilla” reward method at the end that gave +1 reward every frame, +100 reward for clearing a line, and -100 reward for getting a game over. I found this reward method to be the best to train over time while the negative reward method was the best at initially clearing lines.</w:t>
+      </w:r>
+      <w:r>
+        <w:rPr>
+          <w:rtl w:val="0"/>
+        </w:rPr>
       </w:r>
     </w:p>
     <w:p>
@@ -2881,6 +2983,84 @@
     </w:p>
     <w:p>
       <w:pPr>
+        <w:pBdr/>
+        <w:spacing w:line="480" w:lineRule="auto"/>
+        <w:contextualSpacing w:val="0"/>
+        <w:rPr>
+          <w:sz w:val="22"/>
+          <w:szCs w:val="22"/>
+        </w:rPr>
+      </w:pPr>
+      <w:r>
+        <w:drawing>
+          <wp:inline distB="114300" distT="114300" distL="114300" distR="114300">
+            <wp:extent cx="5943600" cy="4330700"/>
+            <wp:effectExtent b="0" l="0" r="0" t="0"/>
+            <wp:docPr id="1" name="image06.png"/>
+            <a:graphic>
+              <a:graphicData uri="http://schemas.openxmlformats.org/drawingml/2006/picture">
+                <pic:pic>
+                  <pic:nvPicPr>
+                    <pic:cNvPr id="0" name="image06.png"/>
+                    <pic:cNvPicPr preferRelativeResize="0"/>
+                  </pic:nvPicPr>
+                  <pic:blipFill>
+                    <a:blip r:embed="rId15"/>
+                    <a:srcRect b="0" l="0" r="0" t="0"/>
+                    <a:stretch>
+                      <a:fillRect/>
+                    </a:stretch>
+                  </pic:blipFill>
+                  <pic:spPr>
+                    <a:xfrm>
+                      <a:off x="0" y="0"/>
+                      <a:ext cx="5943600" cy="4330700"/>
+                    </a:xfrm>
+                    <a:prstGeom prst="rect"/>
+                    <a:ln/>
+                  </pic:spPr>
+                </pic:pic>
+              </a:graphicData>
+            </a:graphic>
+          </wp:inline>
+        </w:drawing>
+      </w:r>
+      <w:r>
+        <w:rPr>
+          <w:rtl w:val="0"/>
+        </w:rPr>
+      </w:r>
+    </w:p>
+    <w:p>
+      <w:pPr>
+        <w:keepNext w:val="0"/>
+        <w:keepLines w:val="0"/>
+        <w:widowControl w:val="1"/>
+        <w:pBdr>
+          <w:top w:color="auto" w:space="0" w:sz="2" w:val="single"/>
+          <w:left w:color="auto" w:space="0" w:sz="2" w:val="single"/>
+          <w:bottom w:color="auto" w:space="0" w:sz="2" w:val="single"/>
+          <w:right w:color="auto" w:space="0" w:sz="2" w:val="single"/>
+          <w:between w:color="auto" w:space="0" w:sz="2" w:val="single"/>
+        </w:pBdr>
+        <w:shd w:fill="ffffff" w:val="clear"/>
+        <w:spacing w:after="0" w:before="0" w:line="480" w:lineRule="auto"/>
+        <w:ind w:left="0" w:right="0" w:firstLine="0"/>
+        <w:contextualSpacing w:val="0"/>
+        <w:jc w:val="left"/>
+        <w:rPr>
+          <w:sz w:val="22"/>
+          <w:szCs w:val="22"/>
+        </w:rPr>
+      </w:pPr>
+      <w:r>
+        <w:rPr>
+          <w:rtl w:val="0"/>
+        </w:rPr>
+      </w:r>
+    </w:p>
+    <w:p>
+      <w:pPr>
         <w:keepNext w:val="0"/>
         <w:keepLines w:val="0"/>
         <w:widowControl w:val="1"/>
@@ -2933,19 +3113,106 @@
         <w:jc w:val="left"/>
         <w:rPr>
           <w:b w:val="1"/>
-          <w:i w:val="0"/>
-          <w:smallCaps w:val="0"/>
-          <w:strike w:val="0"/>
-          <w:color w:val="000000"/>
-          <w:sz w:val="22"/>
-          <w:szCs w:val="22"/>
-          <w:u w:val="none"/>
-          <w:vertAlign w:val="baseline"/>
-        </w:rPr>
-      </w:pPr>
-      <w:r>
+          <w:sz w:val="22"/>
+          <w:szCs w:val="22"/>
+        </w:rPr>
+      </w:pPr>
+      <w:r>
+        <w:rPr>
+          <w:rtl w:val="0"/>
+        </w:rPr>
+      </w:r>
+    </w:p>
+    <w:p>
+      <w:pPr>
+        <w:keepNext w:val="0"/>
+        <w:keepLines w:val="0"/>
+        <w:widowControl w:val="1"/>
+        <w:pBdr>
+          <w:top w:color="auto" w:space="0" w:sz="2" w:val="single"/>
+          <w:left w:color="auto" w:space="0" w:sz="2" w:val="single"/>
+          <w:bottom w:color="auto" w:space="0" w:sz="2" w:val="single"/>
+          <w:right w:color="auto" w:space="0" w:sz="2" w:val="single"/>
+          <w:between w:color="auto" w:space="0" w:sz="2" w:val="single"/>
+        </w:pBdr>
+        <w:shd w:fill="ffffff" w:val="clear"/>
+        <w:spacing w:after="0" w:before="0" w:line="480" w:lineRule="auto"/>
+        <w:ind w:left="0" w:right="0" w:firstLine="0"/>
+        <w:contextualSpacing w:val="0"/>
+        <w:jc w:val="left"/>
         <w:rPr>
           <w:b w:val="1"/>
+          <w:sz w:val="22"/>
+          <w:szCs w:val="22"/>
+        </w:rPr>
+      </w:pPr>
+      <w:r>
+        <w:rPr>
+          <w:rtl w:val="0"/>
+        </w:rPr>
+      </w:r>
+    </w:p>
+    <w:p>
+      <w:pPr>
+        <w:keepNext w:val="0"/>
+        <w:keepLines w:val="0"/>
+        <w:widowControl w:val="1"/>
+        <w:pBdr>
+          <w:top w:color="auto" w:space="0" w:sz="2" w:val="single"/>
+          <w:left w:color="auto" w:space="0" w:sz="2" w:val="single"/>
+          <w:bottom w:color="auto" w:space="0" w:sz="2" w:val="single"/>
+          <w:right w:color="auto" w:space="0" w:sz="2" w:val="single"/>
+          <w:between w:color="auto" w:space="0" w:sz="2" w:val="single"/>
+        </w:pBdr>
+        <w:shd w:fill="ffffff" w:val="clear"/>
+        <w:spacing w:after="0" w:before="0" w:line="480" w:lineRule="auto"/>
+        <w:ind w:left="0" w:right="0" w:firstLine="0"/>
+        <w:contextualSpacing w:val="0"/>
+        <w:jc w:val="left"/>
+        <w:rPr>
+          <w:b w:val="1"/>
+          <w:sz w:val="22"/>
+          <w:szCs w:val="22"/>
+        </w:rPr>
+      </w:pPr>
+      <w:r>
+        <w:rPr>
+          <w:rtl w:val="0"/>
+        </w:rPr>
+      </w:r>
+    </w:p>
+    <w:p>
+      <w:pPr>
+        <w:keepNext w:val="0"/>
+        <w:keepLines w:val="0"/>
+        <w:widowControl w:val="1"/>
+        <w:pBdr>
+          <w:top w:color="auto" w:space="0" w:sz="2" w:val="single"/>
+          <w:left w:color="auto" w:space="0" w:sz="2" w:val="single"/>
+          <w:bottom w:color="auto" w:space="0" w:sz="2" w:val="single"/>
+          <w:right w:color="auto" w:space="0" w:sz="2" w:val="single"/>
+          <w:between w:color="auto" w:space="0" w:sz="2" w:val="single"/>
+        </w:pBdr>
+        <w:shd w:fill="ffffff" w:val="clear"/>
+        <w:spacing w:after="0" w:before="0" w:line="480" w:lineRule="auto"/>
+        <w:ind w:left="0" w:right="0" w:firstLine="0"/>
+        <w:contextualSpacing w:val="0"/>
+        <w:jc w:val="left"/>
+        <w:rPr>
+          <w:b w:val="1"/>
+          <w:i w:val="0"/>
+          <w:smallCaps w:val="0"/>
+          <w:strike w:val="0"/>
+          <w:color w:val="000000"/>
+          <w:sz w:val="22"/>
+          <w:szCs w:val="22"/>
+          <w:u w:val="none"/>
+          <w:vertAlign w:val="baseline"/>
+        </w:rPr>
+      </w:pPr>
+      <w:r>
+        <w:rPr>
+          <w:b w:val="1"/>
           <w:i w:val="0"/>
           <w:smallCaps w:val="0"/>
           <w:strike w:val="0"/>
@@ -2957,6 +3224,50 @@
           <w:rtl w:val="0"/>
         </w:rPr>
         <w:t xml:space="preserve">Real Life Applications </w:t>
+      </w:r>
+    </w:p>
+    <w:p>
+      <w:pPr>
+        <w:keepNext w:val="0"/>
+        <w:keepLines w:val="0"/>
+        <w:widowControl w:val="1"/>
+        <w:pBdr>
+          <w:top w:color="auto" w:space="0" w:sz="2" w:val="single"/>
+          <w:left w:color="auto" w:space="0" w:sz="2" w:val="single"/>
+          <w:bottom w:color="auto" w:space="0" w:sz="2" w:val="single"/>
+          <w:right w:color="auto" w:space="0" w:sz="2" w:val="single"/>
+          <w:between w:color="auto" w:space="0" w:sz="2" w:val="single"/>
+        </w:pBdr>
+        <w:shd w:fill="ffffff" w:val="clear"/>
+        <w:spacing w:after="0" w:before="0" w:line="480" w:lineRule="auto"/>
+        <w:ind w:left="0" w:right="0" w:firstLine="0"/>
+        <w:contextualSpacing w:val="0"/>
+        <w:jc w:val="left"/>
+        <w:rPr>
+          <w:i w:val="0"/>
+          <w:smallCaps w:val="0"/>
+          <w:strike w:val="0"/>
+          <w:color w:val="000000"/>
+          <w:sz w:val="22"/>
+          <w:szCs w:val="22"/>
+          <w:u w:val="none"/>
+          <w:vertAlign w:val="baseline"/>
+        </w:rPr>
+      </w:pPr>
+      <w:r>
+        <w:rPr>
+          <w:i w:val="0"/>
+          <w:smallCaps w:val="0"/>
+          <w:strike w:val="0"/>
+          <w:color w:val="000000"/>
+          <w:sz w:val="22"/>
+          <w:szCs w:val="22"/>
+          <w:u w:val="none"/>
+          <w:vertAlign w:val="baseline"/>
+          <w:rtl w:val="0"/>
+        </w:rPr>
+        <w:tab/>
+        <w:t xml:space="preserve">Even though it might seem silly to go through all this work in order to teach a computer to play something as trivial as Tetris, the real life applications of machine learning are far reaching and what we learn from seemingly silly experiments such as this can lead to large advancements in real world applications. Right now, machine learning provides you with shopping recommendations, Netflix recommendations, and things like weather predictions; nothing too special. However, the field is expanding at an insane rate, and the technologies of the future will heavily utilize machine learning. Tesla and Google’s DeepMind are using machine learning to create self-driving cars and programs like AlphaGo, DeepMind’s board game machine learning program that managed to beat one of the top Go players 4-1, an unprecedented event that surprised millions in March 2016. Other technologies, like IBM’s Watson made famous by beating the two Jeopardy “grandmasters”, are powered off machine learning and now have the ability to diagnose patients with more accuracy than a doctor thanks to its ability to read and comprehend more than 7,000 new research papers everyday in conjunction with its training from physicians, patients, textbooks, and everything in between. It has been said that Watson is “beyond an evolutionary step, this is a revolutionary step. This has the potential to totally change the way we talk to medicine.” (Mark Kris). Machine learning can be used for an infinite number of applications ranging from financial trading to cyber security to robotics and everything in between.</w:t>
       </w:r>
       <w:r>
         <mc:AlternateContent>
@@ -2968,12 +3279,12 @@
                   <wp:posOffset>0</wp:posOffset>
                 </wp:positionH>
                 <wp:positionV relativeFrom="paragraph">
-                  <wp:posOffset>203200</wp:posOffset>
+                  <wp:posOffset>0</wp:posOffset>
                 </wp:positionV>
                 <wp:extent cx="5930900" cy="12700"/>
                 <wp:effectExtent b="0" l="0" r="0" t="0"/>
                 <wp:wrapTopAndBottom distB="152400" distT="152400"/>
-                <wp:docPr descr="officeArt object" id="7" name=""/>
+                <wp:docPr descr="officeArt object" id="11" name=""/>
                 <a:graphic>
                   <a:graphicData uri="http://schemas.microsoft.com/office/word/2010/wordprocessingShape">
                     <wps:wsp>
@@ -3012,21 +3323,21 @@
                   <wp:posOffset>0</wp:posOffset>
                 </wp:positionH>
                 <wp:positionV relativeFrom="paragraph">
-                  <wp:posOffset>203200</wp:posOffset>
+                  <wp:posOffset>0</wp:posOffset>
                 </wp:positionV>
                 <wp:extent cx="5930900" cy="12700"/>
                 <wp:effectExtent b="0" l="0" r="0" t="0"/>
                 <wp:wrapTopAndBottom distB="152400" distT="152400"/>
-                <wp:docPr descr="officeArt object" id="7" name="image13.png"/>
+                <wp:docPr descr="officeArt object" id="11" name="image21.png"/>
                 <a:graphic>
                   <a:graphicData uri="http://schemas.openxmlformats.org/drawingml/2006/picture">
                     <pic:pic>
                       <pic:nvPicPr>
-                        <pic:cNvPr descr="officeArt object" id="0" name="image13.png"/>
+                        <pic:cNvPr descr="officeArt object" id="0" name="image21.png"/>
                         <pic:cNvPicPr preferRelativeResize="0"/>
                       </pic:nvPicPr>
                       <pic:blipFill>
-                        <a:blip r:embed="rId14"/>
+                        <a:blip r:embed="rId16"/>
                         <a:srcRect/>
                         <a:stretch>
                           <a:fillRect/>
@@ -3067,50 +3378,6 @@
         <w:contextualSpacing w:val="0"/>
         <w:jc w:val="left"/>
         <w:rPr>
-          <w:i w:val="0"/>
-          <w:smallCaps w:val="0"/>
-          <w:strike w:val="0"/>
-          <w:color w:val="000000"/>
-          <w:sz w:val="22"/>
-          <w:szCs w:val="22"/>
-          <w:u w:val="none"/>
-          <w:vertAlign w:val="baseline"/>
-        </w:rPr>
-      </w:pPr>
-      <w:r>
-        <w:rPr>
-          <w:i w:val="0"/>
-          <w:smallCaps w:val="0"/>
-          <w:strike w:val="0"/>
-          <w:color w:val="000000"/>
-          <w:sz w:val="22"/>
-          <w:szCs w:val="22"/>
-          <w:u w:val="none"/>
-          <w:vertAlign w:val="baseline"/>
-          <w:rtl w:val="0"/>
-        </w:rPr>
-        <w:tab/>
-        <w:t xml:space="preserve">Even though it might seem silly to go through all this work in order to teach a computer to play something as trivial as Tetris, the real life applications of machine learning are far reaching and what we learn from seemingly silly experiments such as this can lead to large advancements in real world applications. Right now, machine learning provides you with shopping recommendations, Netflix recommendations, and things like weather predictions; nothing too special. However, the field is expanding at an insane rate, and the technologies of the future will heavily utilize machine learning. Tesla and Google’s DeepMind are using machine learning to create self-driving cars and programs like AlphaGo, DeepMind’s board game machine learning program that managed to beat one of the top Go players 4-1, an unprecedented event that surprised millions in March 2016. Other technologies, like IBM’s Watson made famous by beating the two Jeopardy “grandmasters”, are powered off machine learning and now have the ability to diagnose patients with more accuracy than a doctor thanks to its ability to read and comprehend more than 7,000 new research papers everyday in conjunction with its training from physicians, patients, textbooks, and everything in between. It has been said that Watson is “beyond an evolutionary step, this is a revolutionary step. This has the potential to totally change the way we talk to medicine.” (Mark Kris). Machine learning can be used for an infinite number of applications ranging from financial trading to cyber security to robotics and everything in between.</w:t>
-      </w:r>
-    </w:p>
-    <w:p>
-      <w:pPr>
-        <w:keepNext w:val="0"/>
-        <w:keepLines w:val="0"/>
-        <w:widowControl w:val="1"/>
-        <w:pBdr>
-          <w:top w:color="auto" w:space="0" w:sz="2" w:val="single"/>
-          <w:left w:color="auto" w:space="0" w:sz="2" w:val="single"/>
-          <w:bottom w:color="auto" w:space="0" w:sz="2" w:val="single"/>
-          <w:right w:color="auto" w:space="0" w:sz="2" w:val="single"/>
-          <w:between w:color="auto" w:space="0" w:sz="2" w:val="single"/>
-        </w:pBdr>
-        <w:shd w:fill="ffffff" w:val="clear"/>
-        <w:spacing w:after="0" w:before="0" w:line="480" w:lineRule="auto"/>
-        <w:ind w:left="0" w:right="0" w:firstLine="0"/>
-        <w:contextualSpacing w:val="0"/>
-        <w:jc w:val="left"/>
-        <w:rPr>
           <w:b w:val="1"/>
           <w:i w:val="0"/>
           <w:smallCaps w:val="0"/>
@@ -3171,6 +3438,96 @@
           <w:rtl w:val="0"/>
         </w:rPr>
         <w:t xml:space="preserve">Future</w:t>
+      </w:r>
+      <w:r>
+        <mc:AlternateContent>
+          <mc:Choice Requires="wpg">
+            <w:drawing>
+              <wp:anchor allowOverlap="1" behindDoc="1" distB="152400" distT="152400" distL="152400" distR="152400" hidden="0" layoutInCell="0" locked="0" relativeHeight="0" simplePos="0">
+                <wp:simplePos x="0" y="0"/>
+                <wp:positionH relativeFrom="margin">
+                  <wp:posOffset>-38099</wp:posOffset>
+                </wp:positionH>
+                <wp:positionV relativeFrom="paragraph">
+                  <wp:posOffset>333375</wp:posOffset>
+                </wp:positionV>
+                <wp:extent cx="5930900" cy="12700"/>
+                <wp:effectExtent b="0" l="0" r="0" t="0"/>
+                <wp:wrapTopAndBottom distB="152400" distT="152400"/>
+                <wp:docPr descr="officeArt object" id="10" name=""/>
+                <a:graphic>
+                  <a:graphicData uri="http://schemas.microsoft.com/office/word/2010/wordprocessingShape">
+                    <wps:wsp>
+                      <wps:cNvCnPr/>
+                      <wps:spPr>
+                        <a:xfrm>
+                          <a:off x="2377441" y="3780000"/>
+                          <a:ext cx="5937116" cy="0"/>
+                        </a:xfrm>
+                        <a:prstGeom prst="straightConnector1">
+                          <a:avLst/>
+                        </a:prstGeom>
+                        <a:noFill/>
+                        <a:ln cap="flat" cmpd="sng" w="9525">
+                          <a:solidFill>
+                            <a:srgbClr val="000000"/>
+                          </a:solidFill>
+                          <a:prstDash val="solid"/>
+                          <a:miter/>
+                          <a:headEnd len="med" w="med" type="none"/>
+                          <a:tailEnd len="med" w="med" type="none"/>
+                        </a:ln>
+                      </wps:spPr>
+                      <wps:bodyPr anchorCtr="0" anchor="ctr" bIns="91425" lIns="91425" rIns="91425" tIns="91425"/>
+                    </wps:wsp>
+                  </a:graphicData>
+                </a:graphic>
+              </wp:anchor>
+            </w:drawing>
+          </mc:Choice>
+          <mc:Fallback>
+            <w:drawing>
+              <wp:anchor allowOverlap="1" behindDoc="0" distB="152400" distT="152400" distL="152400" distR="152400" hidden="0" layoutInCell="0" locked="0" relativeHeight="0" simplePos="0">
+                <wp:simplePos x="0" y="0"/>
+                <wp:positionH relativeFrom="margin">
+                  <wp:posOffset>-38099</wp:posOffset>
+                </wp:positionH>
+                <wp:positionV relativeFrom="paragraph">
+                  <wp:posOffset>333375</wp:posOffset>
+                </wp:positionV>
+                <wp:extent cx="5930900" cy="12700"/>
+                <wp:effectExtent b="0" l="0" r="0" t="0"/>
+                <wp:wrapTopAndBottom distB="152400" distT="152400"/>
+                <wp:docPr descr="officeArt object" id="10" name="image19.png"/>
+                <a:graphic>
+                  <a:graphicData uri="http://schemas.openxmlformats.org/drawingml/2006/picture">
+                    <pic:pic>
+                      <pic:nvPicPr>
+                        <pic:cNvPr descr="officeArt object" id="0" name="image19.png"/>
+                        <pic:cNvPicPr preferRelativeResize="0"/>
+                      </pic:nvPicPr>
+                      <pic:blipFill>
+                        <a:blip r:embed="rId17"/>
+                        <a:srcRect/>
+                        <a:stretch>
+                          <a:fillRect/>
+                        </a:stretch>
+                      </pic:blipFill>
+                      <pic:spPr>
+                        <a:xfrm>
+                          <a:off x="0" y="0"/>
+                          <a:ext cx="5930900" cy="12700"/>
+                        </a:xfrm>
+                        <a:prstGeom prst="rect"/>
+                        <a:ln/>
+                      </pic:spPr>
+                    </pic:pic>
+                  </a:graphicData>
+                </a:graphic>
+              </wp:anchor>
+            </w:drawing>
+          </mc:Fallback>
+        </mc:AlternateContent>
       </w:r>
     </w:p>
     <w:p>
@@ -3355,483 +3712,7 @@
         <w:spacing w:after="0" w:before="0" w:line="480" w:lineRule="auto"/>
         <w:ind w:left="0" w:right="0" w:firstLine="0"/>
         <w:contextualSpacing w:val="0"/>
-        <w:jc w:val="center"/>
-        <w:rPr>
-          <w:sz w:val="22"/>
-          <w:szCs w:val="22"/>
-        </w:rPr>
-      </w:pPr>
-      <w:r>
-        <w:rPr>
-          <w:rtl w:val="0"/>
-        </w:rPr>
-      </w:r>
-    </w:p>
-    <w:p>
-      <w:pPr>
-        <w:keepNext w:val="0"/>
-        <w:keepLines w:val="0"/>
-        <w:widowControl w:val="1"/>
-        <w:pBdr>
-          <w:top w:color="auto" w:space="0" w:sz="2" w:val="single"/>
-          <w:left w:color="auto" w:space="0" w:sz="2" w:val="single"/>
-          <w:bottom w:color="auto" w:space="0" w:sz="2" w:val="single"/>
-          <w:right w:color="auto" w:space="0" w:sz="2" w:val="single"/>
-          <w:between w:color="auto" w:space="0" w:sz="2" w:val="single"/>
-        </w:pBdr>
-        <w:shd w:fill="ffffff" w:val="clear"/>
-        <w:spacing w:after="0" w:before="0" w:line="480" w:lineRule="auto"/>
-        <w:ind w:left="0" w:right="0" w:firstLine="0"/>
-        <w:contextualSpacing w:val="0"/>
-        <w:jc w:val="center"/>
-        <w:rPr>
-          <w:sz w:val="22"/>
-          <w:szCs w:val="22"/>
-        </w:rPr>
-      </w:pPr>
-      <w:r>
-        <w:rPr>
-          <w:rtl w:val="0"/>
-        </w:rPr>
-      </w:r>
-    </w:p>
-    <w:p>
-      <w:pPr>
-        <w:keepNext w:val="0"/>
-        <w:keepLines w:val="0"/>
-        <w:widowControl w:val="1"/>
-        <w:pBdr>
-          <w:top w:color="auto" w:space="0" w:sz="2" w:val="single"/>
-          <w:left w:color="auto" w:space="0" w:sz="2" w:val="single"/>
-          <w:bottom w:color="auto" w:space="0" w:sz="2" w:val="single"/>
-          <w:right w:color="auto" w:space="0" w:sz="2" w:val="single"/>
-          <w:between w:color="auto" w:space="0" w:sz="2" w:val="single"/>
-        </w:pBdr>
-        <w:shd w:fill="ffffff" w:val="clear"/>
-        <w:spacing w:after="0" w:before="0" w:line="480" w:lineRule="auto"/>
-        <w:ind w:left="0" w:right="0" w:firstLine="0"/>
-        <w:contextualSpacing w:val="0"/>
-        <w:jc w:val="center"/>
-        <w:rPr>
-          <w:sz w:val="22"/>
-          <w:szCs w:val="22"/>
-        </w:rPr>
-      </w:pPr>
-      <w:r>
-        <w:rPr>
-          <w:rtl w:val="0"/>
-        </w:rPr>
-      </w:r>
-    </w:p>
-    <w:p>
-      <w:pPr>
-        <w:keepNext w:val="0"/>
-        <w:keepLines w:val="0"/>
-        <w:widowControl w:val="1"/>
-        <w:pBdr>
-          <w:top w:color="auto" w:space="0" w:sz="2" w:val="single"/>
-          <w:left w:color="auto" w:space="0" w:sz="2" w:val="single"/>
-          <w:bottom w:color="auto" w:space="0" w:sz="2" w:val="single"/>
-          <w:right w:color="auto" w:space="0" w:sz="2" w:val="single"/>
-          <w:between w:color="auto" w:space="0" w:sz="2" w:val="single"/>
-        </w:pBdr>
-        <w:shd w:fill="ffffff" w:val="clear"/>
-        <w:spacing w:after="0" w:before="0" w:line="480" w:lineRule="auto"/>
-        <w:ind w:left="0" w:right="0" w:firstLine="0"/>
-        <w:contextualSpacing w:val="0"/>
-        <w:jc w:val="center"/>
-        <w:rPr>
-          <w:sz w:val="22"/>
-          <w:szCs w:val="22"/>
-        </w:rPr>
-      </w:pPr>
-      <w:r>
-        <w:rPr>
-          <w:rtl w:val="0"/>
-        </w:rPr>
-      </w:r>
-    </w:p>
-    <w:p>
-      <w:pPr>
-        <w:keepNext w:val="0"/>
-        <w:keepLines w:val="0"/>
-        <w:widowControl w:val="1"/>
-        <w:pBdr>
-          <w:top w:color="auto" w:space="0" w:sz="2" w:val="single"/>
-          <w:left w:color="auto" w:space="0" w:sz="2" w:val="single"/>
-          <w:bottom w:color="auto" w:space="0" w:sz="2" w:val="single"/>
-          <w:right w:color="auto" w:space="0" w:sz="2" w:val="single"/>
-          <w:between w:color="auto" w:space="0" w:sz="2" w:val="single"/>
-        </w:pBdr>
-        <w:shd w:fill="ffffff" w:val="clear"/>
-        <w:spacing w:after="0" w:before="0" w:line="480" w:lineRule="auto"/>
-        <w:ind w:left="0" w:right="0" w:firstLine="0"/>
-        <w:contextualSpacing w:val="0"/>
-        <w:jc w:val="center"/>
-        <w:rPr>
-          <w:sz w:val="22"/>
-          <w:szCs w:val="22"/>
-        </w:rPr>
-      </w:pPr>
-      <w:r>
-        <w:rPr>
-          <w:rtl w:val="0"/>
-        </w:rPr>
-      </w:r>
-    </w:p>
-    <w:p>
-      <w:pPr>
-        <w:keepNext w:val="0"/>
-        <w:keepLines w:val="0"/>
-        <w:widowControl w:val="1"/>
-        <w:pBdr>
-          <w:top w:color="auto" w:space="0" w:sz="2" w:val="single"/>
-          <w:left w:color="auto" w:space="0" w:sz="2" w:val="single"/>
-          <w:bottom w:color="auto" w:space="0" w:sz="2" w:val="single"/>
-          <w:right w:color="auto" w:space="0" w:sz="2" w:val="single"/>
-          <w:between w:color="auto" w:space="0" w:sz="2" w:val="single"/>
-        </w:pBdr>
-        <w:shd w:fill="ffffff" w:val="clear"/>
-        <w:spacing w:after="0" w:before="0" w:line="480" w:lineRule="auto"/>
-        <w:ind w:left="0" w:right="0" w:firstLine="0"/>
-        <w:contextualSpacing w:val="0"/>
-        <w:jc w:val="center"/>
-        <w:rPr>
-          <w:sz w:val="22"/>
-          <w:szCs w:val="22"/>
-        </w:rPr>
-      </w:pPr>
-      <w:r>
-        <w:rPr>
-          <w:rtl w:val="0"/>
-        </w:rPr>
-      </w:r>
-    </w:p>
-    <w:p>
-      <w:pPr>
-        <w:keepNext w:val="0"/>
-        <w:keepLines w:val="0"/>
-        <w:widowControl w:val="1"/>
-        <w:pBdr>
-          <w:top w:color="auto" w:space="0" w:sz="2" w:val="single"/>
-          <w:left w:color="auto" w:space="0" w:sz="2" w:val="single"/>
-          <w:bottom w:color="auto" w:space="0" w:sz="2" w:val="single"/>
-          <w:right w:color="auto" w:space="0" w:sz="2" w:val="single"/>
-          <w:between w:color="auto" w:space="0" w:sz="2" w:val="single"/>
-        </w:pBdr>
-        <w:shd w:fill="ffffff" w:val="clear"/>
-        <w:spacing w:after="0" w:before="0" w:line="480" w:lineRule="auto"/>
-        <w:ind w:left="0" w:right="0" w:firstLine="0"/>
-        <w:contextualSpacing w:val="0"/>
-        <w:jc w:val="center"/>
-        <w:rPr>
-          <w:sz w:val="22"/>
-          <w:szCs w:val="22"/>
-        </w:rPr>
-      </w:pPr>
-      <w:r>
-        <w:rPr>
-          <w:rtl w:val="0"/>
-        </w:rPr>
-      </w:r>
-    </w:p>
-    <w:p>
-      <w:pPr>
-        <w:keepNext w:val="0"/>
-        <w:keepLines w:val="0"/>
-        <w:widowControl w:val="1"/>
-        <w:pBdr>
-          <w:top w:color="auto" w:space="0" w:sz="2" w:val="single"/>
-          <w:left w:color="auto" w:space="0" w:sz="2" w:val="single"/>
-          <w:bottom w:color="auto" w:space="0" w:sz="2" w:val="single"/>
-          <w:right w:color="auto" w:space="0" w:sz="2" w:val="single"/>
-          <w:between w:color="auto" w:space="0" w:sz="2" w:val="single"/>
-        </w:pBdr>
-        <w:shd w:fill="ffffff" w:val="clear"/>
-        <w:spacing w:after="0" w:before="0" w:line="480" w:lineRule="auto"/>
-        <w:ind w:left="0" w:right="0" w:firstLine="0"/>
-        <w:contextualSpacing w:val="0"/>
-        <w:jc w:val="center"/>
-        <w:rPr>
-          <w:sz w:val="22"/>
-          <w:szCs w:val="22"/>
-        </w:rPr>
-      </w:pPr>
-      <w:r>
-        <w:rPr>
-          <w:rtl w:val="0"/>
-        </w:rPr>
-      </w:r>
-    </w:p>
-    <w:p>
-      <w:pPr>
-        <w:keepNext w:val="0"/>
-        <w:keepLines w:val="0"/>
-        <w:widowControl w:val="1"/>
-        <w:pBdr>
-          <w:top w:color="auto" w:space="0" w:sz="2" w:val="single"/>
-          <w:left w:color="auto" w:space="0" w:sz="2" w:val="single"/>
-          <w:bottom w:color="auto" w:space="0" w:sz="2" w:val="single"/>
-          <w:right w:color="auto" w:space="0" w:sz="2" w:val="single"/>
-          <w:between w:color="auto" w:space="0" w:sz="2" w:val="single"/>
-        </w:pBdr>
-        <w:shd w:fill="ffffff" w:val="clear"/>
-        <w:spacing w:after="0" w:before="0" w:line="480" w:lineRule="auto"/>
-        <w:ind w:left="0" w:right="0" w:firstLine="0"/>
-        <w:contextualSpacing w:val="0"/>
-        <w:jc w:val="center"/>
-        <w:rPr>
-          <w:sz w:val="22"/>
-          <w:szCs w:val="22"/>
-        </w:rPr>
-      </w:pPr>
-      <w:r>
-        <w:rPr>
-          <w:rtl w:val="0"/>
-        </w:rPr>
-      </w:r>
-    </w:p>
-    <w:p>
-      <w:pPr>
-        <w:keepNext w:val="0"/>
-        <w:keepLines w:val="0"/>
-        <w:widowControl w:val="1"/>
-        <w:pBdr>
-          <w:top w:color="auto" w:space="0" w:sz="2" w:val="single"/>
-          <w:left w:color="auto" w:space="0" w:sz="2" w:val="single"/>
-          <w:bottom w:color="auto" w:space="0" w:sz="2" w:val="single"/>
-          <w:right w:color="auto" w:space="0" w:sz="2" w:val="single"/>
-          <w:between w:color="auto" w:space="0" w:sz="2" w:val="single"/>
-        </w:pBdr>
-        <w:shd w:fill="ffffff" w:val="clear"/>
-        <w:spacing w:after="0" w:before="0" w:line="480" w:lineRule="auto"/>
-        <w:ind w:left="0" w:right="0" w:firstLine="0"/>
-        <w:contextualSpacing w:val="0"/>
-        <w:jc w:val="center"/>
-        <w:rPr>
-          <w:sz w:val="22"/>
-          <w:szCs w:val="22"/>
-        </w:rPr>
-      </w:pPr>
-      <w:r>
-        <w:rPr>
-          <w:rtl w:val="0"/>
-        </w:rPr>
-      </w:r>
-    </w:p>
-    <w:p>
-      <w:pPr>
-        <w:keepNext w:val="0"/>
-        <w:keepLines w:val="0"/>
-        <w:widowControl w:val="1"/>
-        <w:pBdr>
-          <w:top w:color="auto" w:space="0" w:sz="2" w:val="single"/>
-          <w:left w:color="auto" w:space="0" w:sz="2" w:val="single"/>
-          <w:bottom w:color="auto" w:space="0" w:sz="2" w:val="single"/>
-          <w:right w:color="auto" w:space="0" w:sz="2" w:val="single"/>
-          <w:between w:color="auto" w:space="0" w:sz="2" w:val="single"/>
-        </w:pBdr>
-        <w:shd w:fill="ffffff" w:val="clear"/>
-        <w:spacing w:after="0" w:before="0" w:line="480" w:lineRule="auto"/>
-        <w:ind w:left="0" w:right="0" w:firstLine="0"/>
-        <w:contextualSpacing w:val="0"/>
-        <w:jc w:val="center"/>
-        <w:rPr>
-          <w:sz w:val="22"/>
-          <w:szCs w:val="22"/>
-        </w:rPr>
-      </w:pPr>
-      <w:r>
-        <w:rPr>
-          <w:rtl w:val="0"/>
-        </w:rPr>
-      </w:r>
-    </w:p>
-    <w:p>
-      <w:pPr>
-        <w:keepNext w:val="0"/>
-        <w:keepLines w:val="0"/>
-        <w:widowControl w:val="1"/>
-        <w:pBdr>
-          <w:top w:color="auto" w:space="0" w:sz="2" w:val="single"/>
-          <w:left w:color="auto" w:space="0" w:sz="2" w:val="single"/>
-          <w:bottom w:color="auto" w:space="0" w:sz="2" w:val="single"/>
-          <w:right w:color="auto" w:space="0" w:sz="2" w:val="single"/>
-          <w:between w:color="auto" w:space="0" w:sz="2" w:val="single"/>
-        </w:pBdr>
-        <w:shd w:fill="ffffff" w:val="clear"/>
-        <w:spacing w:after="0" w:before="0" w:line="480" w:lineRule="auto"/>
-        <w:ind w:left="0" w:right="0" w:firstLine="0"/>
-        <w:contextualSpacing w:val="0"/>
-        <w:jc w:val="center"/>
-        <w:rPr>
-          <w:sz w:val="22"/>
-          <w:szCs w:val="22"/>
-        </w:rPr>
-      </w:pPr>
-      <w:r>
-        <w:rPr>
-          <w:rtl w:val="0"/>
-        </w:rPr>
-      </w:r>
-    </w:p>
-    <w:p>
-      <w:pPr>
-        <w:keepNext w:val="0"/>
-        <w:keepLines w:val="0"/>
-        <w:widowControl w:val="1"/>
-        <w:pBdr>
-          <w:top w:color="auto" w:space="0" w:sz="2" w:val="single"/>
-          <w:left w:color="auto" w:space="0" w:sz="2" w:val="single"/>
-          <w:bottom w:color="auto" w:space="0" w:sz="2" w:val="single"/>
-          <w:right w:color="auto" w:space="0" w:sz="2" w:val="single"/>
-          <w:between w:color="auto" w:space="0" w:sz="2" w:val="single"/>
-        </w:pBdr>
-        <w:shd w:fill="ffffff" w:val="clear"/>
-        <w:spacing w:after="0" w:before="0" w:line="480" w:lineRule="auto"/>
-        <w:ind w:left="0" w:right="0" w:firstLine="0"/>
-        <w:contextualSpacing w:val="0"/>
-        <w:jc w:val="center"/>
-        <w:rPr>
-          <w:sz w:val="22"/>
-          <w:szCs w:val="22"/>
-        </w:rPr>
-      </w:pPr>
-      <w:r>
-        <w:rPr>
-          <w:rtl w:val="0"/>
-        </w:rPr>
-      </w:r>
-    </w:p>
-    <w:p>
-      <w:pPr>
-        <w:keepNext w:val="0"/>
-        <w:keepLines w:val="0"/>
-        <w:widowControl w:val="1"/>
-        <w:pBdr>
-          <w:top w:color="auto" w:space="0" w:sz="2" w:val="single"/>
-          <w:left w:color="auto" w:space="0" w:sz="2" w:val="single"/>
-          <w:bottom w:color="auto" w:space="0" w:sz="2" w:val="single"/>
-          <w:right w:color="auto" w:space="0" w:sz="2" w:val="single"/>
-          <w:between w:color="auto" w:space="0" w:sz="2" w:val="single"/>
-        </w:pBdr>
-        <w:shd w:fill="ffffff" w:val="clear"/>
-        <w:spacing w:after="0" w:before="0" w:line="480" w:lineRule="auto"/>
-        <w:ind w:left="0" w:right="0" w:firstLine="0"/>
-        <w:contextualSpacing w:val="0"/>
-        <w:jc w:val="center"/>
-        <w:rPr>
-          <w:sz w:val="22"/>
-          <w:szCs w:val="22"/>
-        </w:rPr>
-      </w:pPr>
-      <w:r>
-        <w:rPr>
-          <w:rtl w:val="0"/>
-        </w:rPr>
-      </w:r>
-    </w:p>
-    <w:p>
-      <w:pPr>
-        <w:keepNext w:val="0"/>
-        <w:keepLines w:val="0"/>
-        <w:widowControl w:val="1"/>
-        <w:pBdr>
-          <w:top w:color="auto" w:space="0" w:sz="2" w:val="single"/>
-          <w:left w:color="auto" w:space="0" w:sz="2" w:val="single"/>
-          <w:bottom w:color="auto" w:space="0" w:sz="2" w:val="single"/>
-          <w:right w:color="auto" w:space="0" w:sz="2" w:val="single"/>
-          <w:between w:color="auto" w:space="0" w:sz="2" w:val="single"/>
-        </w:pBdr>
-        <w:shd w:fill="ffffff" w:val="clear"/>
-        <w:spacing w:after="0" w:before="0" w:line="480" w:lineRule="auto"/>
-        <w:ind w:left="0" w:right="0" w:firstLine="0"/>
-        <w:contextualSpacing w:val="0"/>
-        <w:jc w:val="center"/>
-        <w:rPr>
-          <w:sz w:val="22"/>
-          <w:szCs w:val="22"/>
-        </w:rPr>
-      </w:pPr>
-      <w:r>
-        <w:rPr>
-          <w:rtl w:val="0"/>
-        </w:rPr>
-      </w:r>
-    </w:p>
-    <w:p>
-      <w:pPr>
-        <w:keepNext w:val="0"/>
-        <w:keepLines w:val="0"/>
-        <w:widowControl w:val="1"/>
-        <w:pBdr>
-          <w:top w:color="auto" w:space="0" w:sz="2" w:val="single"/>
-          <w:left w:color="auto" w:space="0" w:sz="2" w:val="single"/>
-          <w:bottom w:color="auto" w:space="0" w:sz="2" w:val="single"/>
-          <w:right w:color="auto" w:space="0" w:sz="2" w:val="single"/>
-          <w:between w:color="auto" w:space="0" w:sz="2" w:val="single"/>
-        </w:pBdr>
-        <w:shd w:fill="ffffff" w:val="clear"/>
-        <w:spacing w:after="0" w:before="0" w:line="480" w:lineRule="auto"/>
-        <w:ind w:left="0" w:right="0" w:firstLine="0"/>
-        <w:contextualSpacing w:val="0"/>
-        <w:jc w:val="center"/>
-        <w:rPr>
-          <w:sz w:val="22"/>
-          <w:szCs w:val="22"/>
-        </w:rPr>
-      </w:pPr>
-      <w:r>
-        <w:rPr>
-          <w:rtl w:val="0"/>
-        </w:rPr>
-      </w:r>
-    </w:p>
-    <w:p>
-      <w:pPr>
-        <w:keepNext w:val="0"/>
-        <w:keepLines w:val="0"/>
-        <w:widowControl w:val="1"/>
-        <w:pBdr>
-          <w:top w:color="auto" w:space="0" w:sz="2" w:val="single"/>
-          <w:left w:color="auto" w:space="0" w:sz="2" w:val="single"/>
-          <w:bottom w:color="auto" w:space="0" w:sz="2" w:val="single"/>
-          <w:right w:color="auto" w:space="0" w:sz="2" w:val="single"/>
-          <w:between w:color="auto" w:space="0" w:sz="2" w:val="single"/>
-        </w:pBdr>
-        <w:shd w:fill="ffffff" w:val="clear"/>
-        <w:spacing w:after="0" w:before="0" w:line="480" w:lineRule="auto"/>
-        <w:ind w:left="0" w:right="0" w:firstLine="0"/>
-        <w:contextualSpacing w:val="0"/>
-        <w:jc w:val="center"/>
-        <w:rPr>
-          <w:sz w:val="22"/>
-          <w:szCs w:val="22"/>
-        </w:rPr>
-      </w:pPr>
-      <w:r>
-        <w:rPr>
-          <w:rtl w:val="0"/>
-        </w:rPr>
-      </w:r>
-    </w:p>
-    <w:p>
-      <w:pPr>
-        <w:keepNext w:val="0"/>
-        <w:keepLines w:val="0"/>
-        <w:widowControl w:val="1"/>
-        <w:pBdr>
-          <w:top w:color="auto" w:space="0" w:sz="2" w:val="single"/>
-          <w:left w:color="auto" w:space="0" w:sz="2" w:val="single"/>
-          <w:bottom w:color="auto" w:space="0" w:sz="2" w:val="single"/>
-          <w:right w:color="auto" w:space="0" w:sz="2" w:val="single"/>
-          <w:between w:color="auto" w:space="0" w:sz="2" w:val="single"/>
-        </w:pBdr>
-        <w:shd w:fill="ffffff" w:val="clear"/>
-        <w:spacing w:after="0" w:before="0" w:line="480" w:lineRule="auto"/>
-        <w:ind w:left="0" w:right="0" w:firstLine="0"/>
-        <w:contextualSpacing w:val="0"/>
-        <w:jc w:val="center"/>
+        <w:jc w:val="left"/>
         <w:rPr>
           <w:sz w:val="22"/>
           <w:szCs w:val="22"/>
@@ -4200,7 +4081,7 @@
         </w:rPr>
         <w:t xml:space="preserve">. 2nd ed., Cambridge, MA, The MIT Press, 2017, </w:t>
       </w:r>
-      <w:hyperlink r:id="rId15">
+      <w:hyperlink r:id="rId18">
         <w:r>
           <w:rPr>
             <w:i w:val="0"/>
@@ -4447,8 +4328,8 @@
       </w:r>
     </w:p>
     <w:sectPr>
-      <w:headerReference r:id="rId16" w:type="default"/>
-      <w:footerReference r:id="rId17" w:type="default"/>
+      <w:headerReference r:id="rId19" w:type="default"/>
+      <w:footerReference r:id="rId20" w:type="default"/>
       <w:pgSz w:h="15840" w:w="12240"/>
       <w:pgMar w:bottom="1440" w:top="1440" w:left="1440" w:right="1440" w:header="0"/>
       <w:pgNumType w:start="1"/>

</xml_diff>